<commit_message>
Project completed. Missing Readme
</commit_message>
<xml_diff>
--- a/Preguntas.docx
+++ b/Preguntas.docx
@@ -234,6 +234,16 @@
       </w:r>
     </w:p>
     <w:p>
+      <w:r>
+        <w:t>The Wolf of Wallstreet</w:t>
+      </w:r>
+    </w:p>
+    <w:p>
+      <w:r>
+        <w:t>Titanic</w:t>
+      </w:r>
+    </w:p>
+    <w:p>
       <w:pPr>
         <w:rPr>
           <w:color w:val="FF0000"/>
@@ -248,16 +258,6 @@
     </w:p>
     <w:p>
       <w:r>
-        <w:t>The Wolf of Wallstreet</w:t>
-      </w:r>
-    </w:p>
-    <w:p>
-      <w:r>
-        <w:t>Titanic</w:t>
-      </w:r>
-    </w:p>
-    <w:p>
-      <w:r>
         <w:t>Spiderman</w:t>
       </w:r>
     </w:p>
@@ -274,6 +274,11 @@
       </w:r>
     </w:p>
     <w:p>
+      <w:r>
+        <w:t>Robert de Niro</w:t>
+      </w:r>
+    </w:p>
+    <w:p>
       <w:pPr>
         <w:rPr>
           <w:color w:val="FF0000"/>
@@ -288,11 +293,6 @@
     </w:p>
     <w:p>
       <w:r>
-        <w:t>Robert de Niro</w:t>
-      </w:r>
-    </w:p>
-    <w:p>
-      <w:r>
         <w:t>Chritopher Nolan</w:t>
       </w:r>
     </w:p>
@@ -314,6 +314,11 @@
       </w:r>
     </w:p>
     <w:p>
+      <w:r>
+        <w:t>George Lucas</w:t>
+      </w:r>
+    </w:p>
+    <w:p>
       <w:pPr>
         <w:rPr>
           <w:color w:val="FF0000"/>
@@ -324,11 +329,6 @@
           <w:color w:val="FF0000"/>
         </w:rPr>
         <w:t>Chritopher Nolan</w:t>
-      </w:r>
-    </w:p>
-    <w:p>
-      <w:r>
-        <w:t>George Lucas.</w:t>
       </w:r>
     </w:p>
     <w:p>
@@ -446,6 +446,16 @@
       </w:r>
     </w:p>
     <w:p>
+      <w:r>
+        <w:t>1502</w:t>
+      </w:r>
+    </w:p>
+    <w:p>
+      <w:r>
+        <w:t>1496</w:t>
+      </w:r>
+    </w:p>
+    <w:p>
       <w:pPr>
         <w:rPr>
           <w:color w:val="FF0000"/>
@@ -460,16 +470,6 @@
     </w:p>
     <w:p>
       <w:r>
-        <w:t>1502</w:t>
-      </w:r>
-    </w:p>
-    <w:p>
-      <w:r>
-        <w:t>1496</w:t>
-      </w:r>
-    </w:p>
-    <w:p>
-      <w:r>
         <w:t>1488</w:t>
       </w:r>
     </w:p>
@@ -486,6 +486,16 @@
       </w:r>
     </w:p>
     <w:p>
+      <w:r>
+        <w:t>Primera Cruzada</w:t>
+      </w:r>
+    </w:p>
+    <w:p>
+      <w:r>
+        <w:t>Guerras Napoleónicas</w:t>
+      </w:r>
+    </w:p>
+    <w:p>
       <w:pPr>
         <w:rPr>
           <w:color w:val="FF0000"/>
@@ -500,16 +510,6 @@
     </w:p>
     <w:p>
       <w:r>
-        <w:t>Primera Cruzada</w:t>
-      </w:r>
-    </w:p>
-    <w:p>
-      <w:r>
-        <w:t>Guerras Napoleónicas</w:t>
-      </w:r>
-    </w:p>
-    <w:p>
-      <w:r>
         <w:t>La guerra de los 30 años</w:t>
       </w:r>
     </w:p>
@@ -606,6 +606,21 @@
       </w:r>
     </w:p>
     <w:p>
+      <w:r>
+        <w:t>Suiza</w:t>
+      </w:r>
+    </w:p>
+    <w:p>
+      <w:r>
+        <w:t>Alemania</w:t>
+      </w:r>
+    </w:p>
+    <w:p>
+      <w:r>
+        <w:t>Polonia</w:t>
+      </w:r>
+    </w:p>
+    <w:p>
       <w:pPr>
         <w:rPr>
           <w:color w:val="FF0000"/>
@@ -616,29 +631,14 @@
           <w:color w:val="FF0000"/>
         </w:rPr>
         <w:t>Austria</w:t>
-      </w:r>
-    </w:p>
-    <w:p>
-      <w:r>
-        <w:t>Suiza</w:t>
-      </w:r>
-    </w:p>
-    <w:p>
-      <w:r>
-        <w:t>Alemania</w:t>
-      </w:r>
-    </w:p>
-    <w:p>
-      <w:r>
-        <w:t>Polonia</w:t>
       </w:r>
     </w:p>
     <w:p/>
     <w:p/>
     <w:p/>
-    <w:p>
-      <w:r>
-        <w:lastRenderedPageBreak/>
+    <w:p/>
+    <w:p>
+      <w:r>
         <w:t xml:space="preserve">Nivel 4 : </w:t>
       </w:r>
       <w:r>
@@ -658,6 +658,11 @@
       </w:r>
     </w:p>
     <w:p>
+      <w:r>
+        <w:t>América Central</w:t>
+      </w:r>
+    </w:p>
+    <w:p>
       <w:pPr>
         <w:rPr>
           <w:color w:val="FF0000"/>
@@ -672,11 +677,6 @@
     </w:p>
     <w:p>
       <w:r>
-        <w:t>América Central</w:t>
-      </w:r>
-    </w:p>
-    <w:p>
-      <w:r>
         <w:t>África</w:t>
       </w:r>
     </w:p>
@@ -778,6 +778,16 @@
       </w:r>
     </w:p>
     <w:p>
+      <w:r>
+        <w:t>China</w:t>
+      </w:r>
+    </w:p>
+    <w:p>
+      <w:r>
+        <w:t>Rusia</w:t>
+      </w:r>
+    </w:p>
+    <w:p>
       <w:pPr>
         <w:rPr>
           <w:color w:val="FF0000"/>
@@ -792,7 +802,27 @@
     </w:p>
     <w:p>
       <w:r>
-        <w:t>China</w:t>
+        <w:t>Indonesia</w:t>
+      </w:r>
+    </w:p>
+    <w:p>
+      <w:pPr>
+        <w:pStyle w:val="Prrafodelista"/>
+        <w:numPr>
+          <w:ilvl w:val="0"/>
+          <w:numId w:val="1"/>
+        </w:numPr>
+      </w:pPr>
+      <w:r>
+        <w:t xml:space="preserve"> </w:t>
+      </w:r>
+      <w:r>
+        <w:t>¿Cuál de estos países es bañado únicamente por un océano?</w:t>
+      </w:r>
+    </w:p>
+    <w:p>
+      <w:r>
+        <w:t>Canadá</w:t>
       </w:r>
     </w:p>
     <w:p>
@@ -802,22 +832,7 @@
     </w:p>
     <w:p>
       <w:r>
-        <w:t>Indonesia</w:t>
-      </w:r>
-    </w:p>
-    <w:p>
-      <w:pPr>
-        <w:pStyle w:val="Prrafodelista"/>
-        <w:numPr>
-          <w:ilvl w:val="0"/>
-          <w:numId w:val="1"/>
-        </w:numPr>
-      </w:pPr>
-      <w:r>
-        <w:t xml:space="preserve"> </w:t>
-      </w:r>
-      <w:r>
-        <w:t>¿Cuál de estos países es bañado únicamente por un océano?</w:t>
+        <w:t>México</w:t>
       </w:r>
     </w:p>
     <w:p>
@@ -831,21 +846,6 @@
           <w:color w:val="FF0000"/>
         </w:rPr>
         <w:t>Gran Bretaña</w:t>
-      </w:r>
-    </w:p>
-    <w:p>
-      <w:r>
-        <w:t>Canadá</w:t>
-      </w:r>
-    </w:p>
-    <w:p>
-      <w:r>
-        <w:t>Rusia</w:t>
-      </w:r>
-    </w:p>
-    <w:p>
-      <w:r>
-        <w:t>México</w:t>
       </w:r>
     </w:p>
     <w:p/>
@@ -853,7 +853,6 @@
     <w:p/>
     <w:p>
       <w:r>
-        <w:lastRenderedPageBreak/>
         <w:t xml:space="preserve">Nivel 5: </w:t>
       </w:r>
       <w:r>
@@ -873,6 +872,21 @@
       </w:r>
     </w:p>
     <w:p>
+      <w:r>
+        <w:t>Fósforo</w:t>
+      </w:r>
+    </w:p>
+    <w:p>
+      <w:r>
+        <w:t>Plutonio</w:t>
+      </w:r>
+    </w:p>
+    <w:p>
+      <w:r>
+        <w:t>Aluminio</w:t>
+      </w:r>
+    </w:p>
+    <w:p>
       <w:pPr>
         <w:rPr>
           <w:color w:val="FF0000"/>
@@ -886,21 +900,6 @@
       </w:r>
     </w:p>
     <w:p>
-      <w:r>
-        <w:t>Fósforo</w:t>
-      </w:r>
-    </w:p>
-    <w:p>
-      <w:r>
-        <w:t>Plutonio</w:t>
-      </w:r>
-    </w:p>
-    <w:p>
-      <w:r>
-        <w:t>Aluminio</w:t>
-      </w:r>
-    </w:p>
-    <w:p>
       <w:pPr>
         <w:pStyle w:val="Prrafodelista"/>
         <w:numPr>
@@ -993,6 +992,11 @@
       </w:r>
     </w:p>
     <w:p>
+      <w:r>
+        <w:t>Protones</w:t>
+      </w:r>
+    </w:p>
+    <w:p>
       <w:pPr>
         <w:rPr>
           <w:color w:val="FF0000"/>
@@ -1007,11 +1011,6 @@
     </w:p>
     <w:p>
       <w:r>
-        <w:t>Protones</w:t>
-      </w:r>
-    </w:p>
-    <w:p>
-      <w:r>
         <w:t>Electrones</w:t>
       </w:r>
     </w:p>
@@ -1033,21 +1032,21 @@
       </w:r>
     </w:p>
     <w:p>
-      <w:pPr>
-        <w:rPr>
-          <w:color w:val="FF0000"/>
-        </w:rPr>
-      </w:pPr>
-      <w:r>
-        <w:rPr>
-          <w:color w:val="FF0000"/>
-        </w:rPr>
-        <w:t>Capa de valencia.</w:t>
-      </w:r>
-    </w:p>
-    <w:p>
       <w:r>
         <w:t>Capa de Von Neuman</w:t>
+      </w:r>
+    </w:p>
+    <w:p>
+      <w:pPr>
+        <w:rPr>
+          <w:color w:val="FF0000"/>
+        </w:rPr>
+      </w:pPr>
+      <w:r>
+        <w:rPr>
+          <w:color w:val="FF0000"/>
+        </w:rPr>
+        <w:t>Capa de valencia</w:t>
       </w:r>
     </w:p>
     <w:p>

</xml_diff>